<commit_message>
updated resume work experience
</commit_message>
<xml_diff>
--- a/public/assets/resume/Mohmedhusain_Vaid_Resume.docx
+++ b/public/assets/resume/Mohmedhusain_Vaid_Resume.docx
@@ -177,28 +177,33 @@
         <w:rPr>
           <w:rFonts w:ascii="Times New Roman" w:hAnsi="Times New Roman" w:cs="Times New Roman"/>
         </w:rPr>
-        <w:t xml:space="preserve">LinkedIn: </w:t>
+        <w:t>LinkedIn:</w:t>
+      </w:r>
+      <w:r>
+        <w:t xml:space="preserve"> </w:t>
       </w:r>
       <w:hyperlink r:id="rId8" w:history="1">
         <w:r>
           <w:rPr>
             <w:rStyle w:val="Hyperlink"/>
             <w:rFonts w:ascii="Times New Roman" w:hAnsi="Times New Roman" w:cs="Times New Roman"/>
-            <w:color w:val="365F91" w:themeColor="accent1" w:themeShade="BF"/>
+            <w:color w:val="auto"/>
             <w:u w:val="none"/>
           </w:rPr>
-          <w:t>linkedin.com/in/mohmedvaid</w:t>
+          <w:t>https://www.linkedin.com/in/mohmedvaid</w:t>
+        </w:r>
+        <w:r>
+          <w:rPr>
+            <w:rStyle w:val="Hyperlink"/>
+            <w:rFonts w:ascii="Times New Roman" w:hAnsi="Times New Roman" w:cs="Times New Roman"/>
+            <w:color w:val="auto"/>
+            <w:u w:val="none"/>
+          </w:rPr>
+          <w:t xml:space="preserve"> </w:t>
         </w:r>
       </w:hyperlink>
       <w:r>
         <w:rPr>
-          <w:rFonts w:ascii="Times New Roman" w:hAnsi="Times New Roman" w:cs="Times New Roman"/>
-          <w:color w:val="365F91" w:themeColor="accent1" w:themeShade="BF"/>
-        </w:rPr>
-        <w:t xml:space="preserve">  </w:t>
-      </w:r>
-      <w:r>
-        <w:rPr>
           <w:rFonts w:ascii="Times New Roman" w:eastAsia="Times New Roman" w:hAnsi="Times New Roman" w:cs="Times New Roman"/>
           <w:b/>
           <w:bCs/>
@@ -210,33 +215,44 @@
         <w:rPr>
           <w:rFonts w:ascii="Times New Roman" w:hAnsi="Times New Roman" w:cs="Times New Roman"/>
         </w:rPr>
-        <w:t xml:space="preserve">  Github: </w:t>
+        <w:t xml:space="preserve"> </w:t>
+      </w:r>
+      <w:proofErr w:type="spellStart"/>
+      <w:r>
+        <w:rPr>
+          <w:rFonts w:ascii="Times New Roman" w:hAnsi="Times New Roman" w:cs="Times New Roman"/>
+        </w:rPr>
+        <w:t>Github</w:t>
+      </w:r>
+      <w:proofErr w:type="spellEnd"/>
+      <w:r>
+        <w:rPr>
+          <w:rFonts w:ascii="Times New Roman" w:hAnsi="Times New Roman" w:cs="Times New Roman"/>
+        </w:rPr>
+        <w:t>:</w:t>
+      </w:r>
+      <w:r>
+        <w:rPr>
+          <w:rFonts w:ascii="Times New Roman" w:hAnsi="Times New Roman" w:cs="Times New Roman"/>
+        </w:rPr>
+        <w:t xml:space="preserve"> </w:t>
       </w:r>
       <w:hyperlink r:id="rId9" w:history="1">
         <w:r>
           <w:rPr>
             <w:rStyle w:val="Hyperlink"/>
             <w:rFonts w:ascii="Times New Roman" w:hAnsi="Times New Roman" w:cs="Times New Roman"/>
-            <w:color w:val="365F91" w:themeColor="accent1" w:themeShade="BF"/>
+            <w:color w:val="auto"/>
             <w:u w:val="none"/>
           </w:rPr>
-          <w:t>g</w:t>
-        </w:r>
-        <w:r>
-          <w:rPr>
-            <w:rStyle w:val="Hyperlink"/>
-            <w:rFonts w:ascii="Times New Roman" w:hAnsi="Times New Roman" w:cs="Times New Roman"/>
-            <w:color w:val="365F91" w:themeColor="accent1" w:themeShade="BF"/>
-            <w:u w:val="none"/>
-          </w:rPr>
-          <w:t>ithub.com/mohmedvaid</w:t>
+          <w:t>https://github.com/mohmedvaid</w:t>
         </w:r>
       </w:hyperlink>
       <w:r>
         <w:rPr>
           <w:rFonts w:ascii="Times New Roman" w:hAnsi="Times New Roman" w:cs="Times New Roman"/>
         </w:rPr>
-        <w:t xml:space="preserve">  </w:t>
+        <w:t xml:space="preserve"> </w:t>
       </w:r>
       <w:r>
         <w:rPr>
@@ -260,17 +276,20 @@
         <w:rPr>
           <w:rFonts w:ascii="Times New Roman" w:hAnsi="Times New Roman" w:cs="Times New Roman"/>
         </w:rPr>
-        <w:t xml:space="preserve">Portfolio: </w:t>
+        <w:t>Portfolio:</w:t>
+      </w:r>
+      <w:r>
+        <w:t xml:space="preserve"> </w:t>
       </w:r>
       <w:hyperlink r:id="rId10" w:history="1">
         <w:r>
           <w:rPr>
             <w:rStyle w:val="Hyperlink"/>
             <w:rFonts w:ascii="Times New Roman" w:hAnsi="Times New Roman" w:cs="Times New Roman"/>
-            <w:color w:val="365F91" w:themeColor="accent1" w:themeShade="BF"/>
+            <w:color w:val="auto"/>
             <w:u w:val="none"/>
           </w:rPr>
-          <w:t>mohmedvaid.com</w:t>
+          <w:t>https://www.mohmedvaid.com</w:t>
         </w:r>
       </w:hyperlink>
     </w:p>
@@ -469,7 +488,21 @@
         <w:rPr>
           <w:rFonts w:ascii="Times New Roman" w:eastAsia="Times New Roman" w:hAnsi="Times New Roman" w:cs="Times New Roman"/>
         </w:rPr>
-        <w:t xml:space="preserve">, npm, REST API, </w:t>
+        <w:t xml:space="preserve">, </w:t>
+      </w:r>
+      <w:proofErr w:type="spellStart"/>
+      <w:r>
+        <w:rPr>
+          <w:rFonts w:ascii="Times New Roman" w:eastAsia="Times New Roman" w:hAnsi="Times New Roman" w:cs="Times New Roman"/>
+        </w:rPr>
+        <w:t>npm</w:t>
+      </w:r>
+      <w:proofErr w:type="spellEnd"/>
+      <w:r>
+        <w:rPr>
+          <w:rFonts w:ascii="Times New Roman" w:eastAsia="Times New Roman" w:hAnsi="Times New Roman" w:cs="Times New Roman"/>
+        </w:rPr>
+        <w:t xml:space="preserve">, REST API, </w:t>
       </w:r>
       <w:r>
         <w:rPr>
@@ -508,8 +541,16 @@
         <w:rPr>
           <w:rFonts w:ascii="Times New Roman" w:eastAsia="Times New Roman" w:hAnsi="Times New Roman" w:cs="Times New Roman"/>
         </w:rPr>
-        <w:t xml:space="preserve"> SQL, MySQL, MongoDB, Sequelize</w:t>
-      </w:r>
+        <w:t xml:space="preserve"> SQL, MySQL, MongoDB, </w:t>
+      </w:r>
+      <w:proofErr w:type="spellStart"/>
+      <w:r>
+        <w:rPr>
+          <w:rFonts w:ascii="Times New Roman" w:eastAsia="Times New Roman" w:hAnsi="Times New Roman" w:cs="Times New Roman"/>
+        </w:rPr>
+        <w:t>Sequelize</w:t>
+      </w:r>
+      <w:proofErr w:type="spellEnd"/>
     </w:p>
     <w:p>
       <w:pPr>
@@ -535,7 +576,21 @@
         <w:rPr>
           <w:rFonts w:ascii="Times New Roman" w:eastAsia="Times New Roman" w:hAnsi="Times New Roman" w:cs="Times New Roman"/>
         </w:rPr>
-        <w:t xml:space="preserve"> Bigbucket,</w:t>
+        <w:t xml:space="preserve"> </w:t>
+      </w:r>
+      <w:proofErr w:type="spellStart"/>
+      <w:r>
+        <w:rPr>
+          <w:rFonts w:ascii="Times New Roman" w:eastAsia="Times New Roman" w:hAnsi="Times New Roman" w:cs="Times New Roman"/>
+        </w:rPr>
+        <w:t>Bigbucket</w:t>
+      </w:r>
+      <w:proofErr w:type="spellEnd"/>
+      <w:r>
+        <w:rPr>
+          <w:rFonts w:ascii="Times New Roman" w:eastAsia="Times New Roman" w:hAnsi="Times New Roman" w:cs="Times New Roman"/>
+        </w:rPr>
+        <w:t>,</w:t>
       </w:r>
       <w:r>
         <w:rPr>
@@ -646,7 +701,7 @@
           <w:rFonts w:ascii="Times New Roman" w:eastAsia="Times New Roman" w:hAnsi="Times New Roman" w:cs="Times New Roman"/>
           <w:b/>
           <w:bCs/>
-          <w:color w:val="2E74B5"/>
+          <w:color w:val="365F91" w:themeColor="accent1" w:themeShade="BF"/>
           <w:sz w:val="24"/>
           <w:szCs w:val="24"/>
         </w:rPr>
@@ -667,6 +722,7 @@
     <w:p>
       <w:pPr>
         <w:shd w:val="clear" w:color="auto" w:fill="FFFFFF"/>
+        <w:spacing w:before="80"/>
         <w:rPr>
           <w:rFonts w:ascii="Times New Roman" w:eastAsia="Times New Roman" w:hAnsi="Times New Roman" w:cs="Times New Roman"/>
           <w:u w:val="single"/>
@@ -698,9 +754,10 @@
         </w:rPr>
         <w:t>:</w:t>
       </w:r>
-      <w:hyperlink r:id="rId11">
+      <w:hyperlink r:id="rId11" w:history="1">
         <w:r>
           <w:rPr>
+            <w:rStyle w:val="Hyperlink"/>
             <w:rFonts w:ascii="Times New Roman" w:eastAsia="Times New Roman" w:hAnsi="Times New Roman" w:cs="Times New Roman"/>
           </w:rPr>
           <w:t xml:space="preserve"> </w:t>
@@ -822,7 +879,35 @@
         <w:rPr>
           <w:rFonts w:ascii="Times New Roman" w:hAnsi="Times New Roman" w:cs="Times New Roman"/>
         </w:rPr>
-        <w:t>Tools: Javascript, MongoDB/Mongoose, Express, React, Redux, Node, Passport, Bcrypt, Materialize</w:t>
+        <w:t xml:space="preserve">Tools: </w:t>
+      </w:r>
+      <w:proofErr w:type="spellStart"/>
+      <w:r>
+        <w:rPr>
+          <w:rFonts w:ascii="Times New Roman" w:hAnsi="Times New Roman" w:cs="Times New Roman"/>
+        </w:rPr>
+        <w:t>Javascript</w:t>
+      </w:r>
+      <w:proofErr w:type="spellEnd"/>
+      <w:r>
+        <w:rPr>
+          <w:rFonts w:ascii="Times New Roman" w:hAnsi="Times New Roman" w:cs="Times New Roman"/>
+        </w:rPr>
+        <w:t xml:space="preserve">, MongoDB/Mongoose, Express, React, Redux, Node, Passport, </w:t>
+      </w:r>
+      <w:proofErr w:type="spellStart"/>
+      <w:r>
+        <w:rPr>
+          <w:rFonts w:ascii="Times New Roman" w:hAnsi="Times New Roman" w:cs="Times New Roman"/>
+        </w:rPr>
+        <w:t>Bcrypt</w:t>
+      </w:r>
+      <w:proofErr w:type="spellEnd"/>
+      <w:r>
+        <w:rPr>
+          <w:rFonts w:ascii="Times New Roman" w:hAnsi="Times New Roman" w:cs="Times New Roman"/>
+        </w:rPr>
+        <w:t>, Materialize</w:t>
       </w:r>
       <w:r>
         <w:rPr>
@@ -874,7 +959,43 @@
             <w:rFonts w:ascii="Times New Roman" w:eastAsia="Times New Roman" w:hAnsi="Times New Roman" w:cs="Times New Roman"/>
             <w:color w:val="auto"/>
           </w:rPr>
-          <w:t>github.com/Mohmedvaid/cr-shift</w:t>
+          <w:t>github.com/</w:t>
+        </w:r>
+        <w:proofErr w:type="spellStart"/>
+        <w:r>
+          <w:rPr>
+            <w:rStyle w:val="Hyperlink"/>
+            <w:rFonts w:ascii="Times New Roman" w:eastAsia="Times New Roman" w:hAnsi="Times New Roman" w:cs="Times New Roman"/>
+            <w:color w:val="auto"/>
+          </w:rPr>
+          <w:t>Mohmedvaid</w:t>
+        </w:r>
+        <w:proofErr w:type="spellEnd"/>
+        <w:r>
+          <w:rPr>
+            <w:rStyle w:val="Hyperlink"/>
+            <w:rFonts w:ascii="Times New Roman" w:eastAsia="Times New Roman" w:hAnsi="Times New Roman" w:cs="Times New Roman"/>
+            <w:color w:val="auto"/>
+          </w:rPr>
+          <w:t>/</w:t>
+        </w:r>
+        <w:proofErr w:type="spellStart"/>
+        <w:r>
+          <w:rPr>
+            <w:rStyle w:val="Hyperlink"/>
+            <w:rFonts w:ascii="Times New Roman" w:eastAsia="Times New Roman" w:hAnsi="Times New Roman" w:cs="Times New Roman"/>
+            <w:color w:val="auto"/>
+          </w:rPr>
+          <w:t>cr</w:t>
+        </w:r>
+        <w:proofErr w:type="spellEnd"/>
+        <w:r>
+          <w:rPr>
+            <w:rStyle w:val="Hyperlink"/>
+            <w:rFonts w:ascii="Times New Roman" w:eastAsia="Times New Roman" w:hAnsi="Times New Roman" w:cs="Times New Roman"/>
+            <w:color w:val="auto"/>
+          </w:rPr>
+          <w:t>-shift</w:t>
         </w:r>
       </w:hyperlink>
       <w:r>
@@ -971,7 +1092,21 @@
         <w:rPr>
           <w:rFonts w:ascii="Times New Roman" w:eastAsia="Times New Roman" w:hAnsi="Times New Roman" w:cs="Times New Roman"/>
         </w:rPr>
-        <w:t>Tools: jQuery, Bootstrap, google fonts, Node.js, Express, MongoDB, flexbox, CSS grid, third party giphy API</w:t>
+        <w:t xml:space="preserve">Tools: jQuery, Bootstrap, google fonts, Node.js, Express, MongoDB, flexbox, CSS grid, third party </w:t>
+      </w:r>
+      <w:proofErr w:type="spellStart"/>
+      <w:r>
+        <w:rPr>
+          <w:rFonts w:ascii="Times New Roman" w:eastAsia="Times New Roman" w:hAnsi="Times New Roman" w:cs="Times New Roman"/>
+        </w:rPr>
+        <w:t>giphy</w:t>
+      </w:r>
+      <w:proofErr w:type="spellEnd"/>
+      <w:r>
+        <w:rPr>
+          <w:rFonts w:ascii="Times New Roman" w:eastAsia="Times New Roman" w:hAnsi="Times New Roman" w:cs="Times New Roman"/>
+        </w:rPr>
+        <w:t xml:space="preserve"> API</w:t>
       </w:r>
     </w:p>
     <w:p>
@@ -1017,7 +1152,23 @@
             <w:rFonts w:ascii="Times New Roman" w:eastAsia="Times New Roman" w:hAnsi="Times New Roman" w:cs="Times New Roman"/>
             <w:u w:val="single"/>
           </w:rPr>
-          <w:t>github.com/Mohmedvaid/weather-app</w:t>
+          <w:t>github.com/</w:t>
+        </w:r>
+        <w:proofErr w:type="spellStart"/>
+        <w:r>
+          <w:rPr>
+            <w:rFonts w:ascii="Times New Roman" w:eastAsia="Times New Roman" w:hAnsi="Times New Roman" w:cs="Times New Roman"/>
+            <w:u w:val="single"/>
+          </w:rPr>
+          <w:t>Mohmedvaid</w:t>
+        </w:r>
+        <w:proofErr w:type="spellEnd"/>
+        <w:r>
+          <w:rPr>
+            <w:rFonts w:ascii="Times New Roman" w:eastAsia="Times New Roman" w:hAnsi="Times New Roman" w:cs="Times New Roman"/>
+            <w:u w:val="single"/>
+          </w:rPr>
+          <w:t>/weather-app</w:t>
         </w:r>
       </w:hyperlink>
       <w:r>
@@ -1074,7 +1225,21 @@
         <w:rPr>
           <w:rFonts w:ascii="Times New Roman" w:eastAsia="Times New Roman" w:hAnsi="Times New Roman" w:cs="Times New Roman"/>
         </w:rPr>
-        <w:t xml:space="preserve"> weather information of any city in the world using OpenWeatherMap and weather bit API</w:t>
+        <w:t xml:space="preserve"> weather information of any city in the world using </w:t>
+      </w:r>
+      <w:proofErr w:type="spellStart"/>
+      <w:r>
+        <w:rPr>
+          <w:rFonts w:ascii="Times New Roman" w:eastAsia="Times New Roman" w:hAnsi="Times New Roman" w:cs="Times New Roman"/>
+        </w:rPr>
+        <w:t>OpenWeatherMap</w:t>
+      </w:r>
+      <w:proofErr w:type="spellEnd"/>
+      <w:r>
+        <w:rPr>
+          <w:rFonts w:ascii="Times New Roman" w:eastAsia="Times New Roman" w:hAnsi="Times New Roman" w:cs="Times New Roman"/>
+        </w:rPr>
+        <w:t xml:space="preserve"> and weather bit API</w:t>
       </w:r>
     </w:p>
     <w:p>
@@ -1155,176 +1320,136 @@
     </w:p>
     <w:p>
       <w:pPr>
-        <w:shd w:val="clear" w:color="auto" w:fill="FFFFFF"/>
-        <w:rPr>
-          <w:rFonts w:ascii="Times New Roman" w:eastAsia="Times New Roman" w:hAnsi="Times New Roman" w:cs="Times New Roman"/>
-        </w:rPr>
-      </w:pPr>
-      <w:r>
-        <w:rPr>
-          <w:rFonts w:ascii="Times New Roman" w:eastAsia="Times New Roman" w:hAnsi="Times New Roman" w:cs="Times New Roman"/>
-          <w:b/>
-        </w:rPr>
-        <w:t xml:space="preserve">Realnets </w:t>
-      </w:r>
-      <w:r>
-        <w:rPr>
-          <w:rFonts w:ascii="Times New Roman" w:eastAsia="Times New Roman" w:hAnsi="Times New Roman" w:cs="Times New Roman"/>
-        </w:rPr>
-        <w:t>–</w:t>
-      </w:r>
-      <w:r>
-        <w:rPr>
-          <w:rFonts w:ascii="Times New Roman" w:eastAsia="Times New Roman" w:hAnsi="Times New Roman" w:cs="Times New Roman"/>
-        </w:rPr>
-        <w:t xml:space="preserve"> Web Developer</w:t>
-      </w:r>
-    </w:p>
-    <w:p>
-      <w:pPr>
-        <w:shd w:val="clear" w:color="auto" w:fill="FFFFFF"/>
-        <w:rPr>
-          <w:rFonts w:ascii="Times New Roman" w:eastAsia="Times New Roman" w:hAnsi="Times New Roman" w:cs="Times New Roman"/>
+        <w:tabs>
+          <w:tab w:val="right" w:pos="10080"/>
+        </w:tabs>
+        <w:spacing w:before="80" w:line="264" w:lineRule="auto"/>
+        <w:rPr>
+          <w:rFonts w:ascii="Times New Roman" w:eastAsia="Georgia" w:hAnsi="Times New Roman" w:cs="Times New Roman"/>
+          <w:bCs/>
+        </w:rPr>
+      </w:pPr>
+      <w:proofErr w:type="spellStart"/>
+      <w:r>
+        <w:rPr>
+          <w:rFonts w:ascii="Times New Roman" w:eastAsia="Georgia" w:hAnsi="Times New Roman" w:cs="Times New Roman"/>
+          <w:b/>
+        </w:rPr>
+        <w:t>Realnets</w:t>
+      </w:r>
+      <w:proofErr w:type="spellEnd"/>
+      <w:r>
+        <w:rPr>
+          <w:rFonts w:ascii="Times New Roman" w:eastAsia="Georgia" w:hAnsi="Times New Roman" w:cs="Times New Roman"/>
+          <w:b/>
+        </w:rPr>
+        <w:t>,</w:t>
+      </w:r>
+      <w:r>
+        <w:rPr>
+          <w:rFonts w:ascii="Times New Roman" w:eastAsia="Georgia" w:hAnsi="Times New Roman" w:cs="Times New Roman"/>
+          <w:b/>
+        </w:rPr>
+        <w:t xml:space="preserve"> </w:t>
+      </w:r>
+      <w:r>
+        <w:rPr>
+          <w:rFonts w:ascii="Times New Roman" w:eastAsia="Georgia" w:hAnsi="Times New Roman" w:cs="Times New Roman"/>
+          <w:bCs/>
+        </w:rPr>
+        <w:t>Park Ridge</w:t>
+      </w:r>
+    </w:p>
+    <w:p>
+      <w:pPr>
+        <w:tabs>
+          <w:tab w:val="right" w:pos="10080"/>
+        </w:tabs>
+        <w:spacing w:line="264" w:lineRule="auto"/>
+        <w:rPr>
+          <w:rFonts w:ascii="Times New Roman" w:eastAsia="Georgia" w:hAnsi="Times New Roman" w:cs="Times New Roman"/>
+        </w:rPr>
+      </w:pPr>
+      <w:r>
+        <w:rPr>
+          <w:rFonts w:ascii="Times New Roman" w:eastAsia="Georgia" w:hAnsi="Times New Roman" w:cs="Times New Roman"/>
+          <w:b/>
           <w:i/>
+        </w:rPr>
+        <w:t>JavaScript Web Developer</w:t>
+      </w:r>
+      <w:r>
+        <w:rPr>
+          <w:rFonts w:ascii="Times New Roman" w:eastAsia="Georgia" w:hAnsi="Times New Roman" w:cs="Times New Roman"/>
+          <w:i/>
+        </w:rPr>
+        <w:t xml:space="preserve"> </w:t>
+      </w:r>
+      <w:r>
+        <w:rPr>
+          <w:rFonts w:ascii="Times New Roman" w:eastAsia="Georgia" w:hAnsi="Times New Roman" w:cs="Times New Roman"/>
+        </w:rPr>
+        <w:tab/>
+      </w:r>
+      <w:r>
+        <w:rPr>
+          <w:rFonts w:ascii="Times New Roman" w:eastAsia="Georgia" w:hAnsi="Times New Roman" w:cs="Times New Roman"/>
+        </w:rPr>
+        <w:t>02</w:t>
+      </w:r>
+      <w:r>
+        <w:rPr>
+          <w:rFonts w:ascii="Times New Roman" w:eastAsia="Georgia" w:hAnsi="Times New Roman" w:cs="Times New Roman"/>
+        </w:rPr>
+        <w:t>/</w:t>
+      </w:r>
+      <w:r>
+        <w:rPr>
+          <w:rFonts w:ascii="Times New Roman" w:eastAsia="Georgia" w:hAnsi="Times New Roman" w:cs="Times New Roman"/>
+        </w:rPr>
+        <w:t xml:space="preserve">2021 </w:t>
+      </w:r>
+      <w:r>
+        <w:rPr>
+          <w:rFonts w:ascii="Times New Roman" w:eastAsia="Georgia" w:hAnsi="Times New Roman" w:cs="Times New Roman"/>
+        </w:rPr>
+        <w:t>-</w:t>
+      </w:r>
+      <w:r>
+        <w:rPr>
+          <w:rFonts w:ascii="Times New Roman" w:eastAsia="Georgia" w:hAnsi="Times New Roman" w:cs="Times New Roman"/>
+        </w:rPr>
+        <w:t xml:space="preserve"> </w:t>
+      </w:r>
+      <w:r>
+        <w:rPr>
+          <w:rFonts w:ascii="Times New Roman" w:eastAsia="Georgia" w:hAnsi="Times New Roman" w:cs="Times New Roman"/>
+        </w:rPr>
+        <w:t>Present</w:t>
+      </w:r>
+    </w:p>
+    <w:p>
+      <w:pPr>
+        <w:tabs>
+          <w:tab w:val="right" w:pos="10080"/>
+        </w:tabs>
+        <w:spacing w:line="264" w:lineRule="auto"/>
+        <w:rPr>
+          <w:rFonts w:ascii="Times New Roman" w:eastAsia="Georgia" w:hAnsi="Times New Roman" w:cs="Times New Roman"/>
+        </w:rPr>
+      </w:pPr>
+    </w:p>
+    <w:p>
+      <w:pPr>
+        <w:spacing w:before="140" w:after="120"/>
+        <w:rPr>
+          <w:rFonts w:ascii="Times New Roman" w:eastAsia="Times New Roman" w:hAnsi="Times New Roman" w:cs="Times New Roman"/>
           <w:lang w:val="en-US"/>
         </w:rPr>
       </w:pPr>
       <w:r>
         <w:rPr>
           <w:rFonts w:ascii="Times New Roman" w:eastAsia="Times New Roman" w:hAnsi="Times New Roman" w:cs="Times New Roman"/>
-          <w:i/>
-        </w:rPr>
-        <w:t xml:space="preserve">February </w:t>
-      </w:r>
-      <w:r>
-        <w:rPr>
-          <w:rFonts w:ascii="Times New Roman" w:eastAsia="Times New Roman" w:hAnsi="Times New Roman" w:cs="Times New Roman"/>
-          <w:i/>
-        </w:rPr>
-        <w:t>20</w:t>
-      </w:r>
-      <w:r>
-        <w:rPr>
-          <w:rFonts w:ascii="Times New Roman" w:eastAsia="Times New Roman" w:hAnsi="Times New Roman" w:cs="Times New Roman"/>
-          <w:i/>
-        </w:rPr>
-        <w:t>21</w:t>
-      </w:r>
-      <w:r>
-        <w:rPr>
-          <w:rFonts w:ascii="Times New Roman" w:eastAsia="Times New Roman" w:hAnsi="Times New Roman" w:cs="Times New Roman"/>
-          <w:i/>
-        </w:rPr>
-        <w:t xml:space="preserve"> - </w:t>
-      </w:r>
-      <w:r>
-        <w:rPr>
-          <w:rFonts w:ascii="Times New Roman" w:eastAsia="Times New Roman" w:hAnsi="Times New Roman" w:cs="Times New Roman"/>
-          <w:i/>
-        </w:rPr>
-        <w:t>Present</w:t>
-      </w:r>
-      <w:r>
-        <w:rPr>
-          <w:rFonts w:ascii="Times New Roman" w:eastAsia="Times New Roman" w:hAnsi="Times New Roman" w:cs="Times New Roman"/>
-          <w:i/>
-        </w:rPr>
-        <w:tab/>
-      </w:r>
-      <w:r>
-        <w:rPr>
-          <w:rFonts w:ascii="Times New Roman" w:eastAsia="Times New Roman" w:hAnsi="Times New Roman" w:cs="Times New Roman"/>
-          <w:i/>
-        </w:rPr>
-        <w:tab/>
-      </w:r>
-      <w:r>
-        <w:rPr>
-          <w:rFonts w:ascii="Times New Roman" w:eastAsia="Times New Roman" w:hAnsi="Times New Roman" w:cs="Times New Roman"/>
-          <w:i/>
-        </w:rPr>
-        <w:tab/>
-      </w:r>
-      <w:r>
-        <w:rPr>
-          <w:rFonts w:ascii="Times New Roman" w:eastAsia="Times New Roman" w:hAnsi="Times New Roman" w:cs="Times New Roman"/>
-          <w:i/>
-        </w:rPr>
-        <w:tab/>
-        <w:t xml:space="preserve">   </w:t>
-      </w:r>
-      <w:r>
-        <w:rPr>
-          <w:rFonts w:ascii="Times New Roman" w:eastAsia="Times New Roman" w:hAnsi="Times New Roman" w:cs="Times New Roman"/>
-          <w:i/>
-        </w:rPr>
-        <w:tab/>
-      </w:r>
-      <w:r>
-        <w:rPr>
-          <w:rFonts w:ascii="Times New Roman" w:eastAsia="Times New Roman" w:hAnsi="Times New Roman" w:cs="Times New Roman"/>
-          <w:i/>
-        </w:rPr>
-        <w:tab/>
-      </w:r>
-      <w:r>
-        <w:rPr>
-          <w:rFonts w:ascii="Times New Roman" w:eastAsia="Times New Roman" w:hAnsi="Times New Roman" w:cs="Times New Roman"/>
-          <w:i/>
-        </w:rPr>
-        <w:tab/>
-      </w:r>
-      <w:r>
-        <w:rPr>
-          <w:rFonts w:ascii="Times New Roman" w:eastAsia="Times New Roman" w:hAnsi="Times New Roman" w:cs="Times New Roman"/>
-          <w:i/>
-        </w:rPr>
-        <w:tab/>
-      </w:r>
-      <w:r>
-        <w:rPr>
-          <w:rFonts w:ascii="Times New Roman" w:eastAsia="Times New Roman" w:hAnsi="Times New Roman" w:cs="Times New Roman"/>
-          <w:i/>
-        </w:rPr>
-        <w:tab/>
-        <w:t xml:space="preserve"> </w:t>
-      </w:r>
-      <w:r>
-        <w:rPr>
-          <w:rFonts w:ascii="Times New Roman" w:eastAsia="Times New Roman" w:hAnsi="Times New Roman" w:cs="Times New Roman"/>
-          <w:i/>
-        </w:rPr>
-        <w:t xml:space="preserve">   </w:t>
-      </w:r>
-      <w:r>
-        <w:rPr>
-          <w:rFonts w:ascii="Times New Roman" w:eastAsia="Times New Roman" w:hAnsi="Times New Roman" w:cs="Times New Roman"/>
-          <w:i/>
-          <w:lang w:val="en-US"/>
-        </w:rPr>
-        <w:t>Park Ridge, IL 60068</w:t>
-      </w:r>
-      <w:r>
-        <w:rPr>
-          <w:rFonts w:ascii="Times New Roman" w:eastAsia="Times New Roman" w:hAnsi="Times New Roman" w:cs="Times New Roman"/>
-          <w:b/>
-          <w:i/>
-        </w:rPr>
-        <w:tab/>
-        <w:t xml:space="preserve">           </w:t>
-      </w:r>
-    </w:p>
-    <w:p>
-      <w:pPr>
-        <w:spacing w:before="140" w:after="120"/>
-        <w:rPr>
-          <w:rFonts w:ascii="Times New Roman" w:eastAsia="Times New Roman" w:hAnsi="Times New Roman" w:cs="Times New Roman"/>
-          <w:lang w:val="en-US"/>
-        </w:rPr>
-      </w:pPr>
-      <w:r>
-        <w:rPr>
-          <w:rFonts w:ascii="Times New Roman" w:eastAsia="Times New Roman" w:hAnsi="Times New Roman" w:cs="Times New Roman"/>
         </w:rPr>
         <w:t xml:space="preserve">Developed </w:t>
       </w:r>
@@ -1344,13 +1469,7 @@
         <w:rPr>
           <w:rFonts w:ascii="Times New Roman" w:eastAsia="Times New Roman" w:hAnsi="Times New Roman" w:cs="Times New Roman"/>
         </w:rPr>
-        <w:t>and B2B</w:t>
-      </w:r>
-      <w:r>
-        <w:rPr>
-          <w:rFonts w:ascii="Times New Roman" w:eastAsia="Times New Roman" w:hAnsi="Times New Roman" w:cs="Times New Roman"/>
-        </w:rPr>
-        <w:t xml:space="preserve"> applications</w:t>
+        <w:t>and B2B applications</w:t>
       </w:r>
       <w:r>
         <w:rPr>
@@ -1362,19 +1481,7 @@
         <w:rPr>
           <w:rFonts w:ascii="Times New Roman" w:eastAsia="Times New Roman" w:hAnsi="Times New Roman" w:cs="Times New Roman"/>
         </w:rPr>
-        <w:t>JavaScript</w:t>
-      </w:r>
-      <w:r>
-        <w:rPr>
-          <w:rFonts w:ascii="Times New Roman" w:eastAsia="Times New Roman" w:hAnsi="Times New Roman" w:cs="Times New Roman"/>
-        </w:rPr>
-        <w:t xml:space="preserve">, </w:t>
-      </w:r>
-      <w:r>
-        <w:rPr>
-          <w:rFonts w:ascii="Times New Roman" w:eastAsia="Times New Roman" w:hAnsi="Times New Roman" w:cs="Times New Roman"/>
-        </w:rPr>
-        <w:t xml:space="preserve">PHP, </w:t>
+        <w:t xml:space="preserve">JavaScript, PHP, </w:t>
       </w:r>
       <w:r>
         <w:rPr>
@@ -1434,7 +1541,23 @@
           <w:shd w:val="clear" w:color="auto" w:fill="FFFFFF"/>
           <w:lang w:val="en-US"/>
         </w:rPr>
-        <w:t>Designed and developed frontend with HTML, CSS, JavaScript, and jQuery by implementing an agile method of development.</w:t>
+        <w:t>Designed and developed frontend</w:t>
+      </w:r>
+      <w:r>
+        <w:rPr>
+          <w:rFonts w:ascii="Times New Roman" w:eastAsia="Times New Roman" w:hAnsi="Times New Roman" w:cs="Times New Roman"/>
+          <w:shd w:val="clear" w:color="auto" w:fill="FFFFFF"/>
+          <w:lang w:val="en-US"/>
+        </w:rPr>
+        <w:t xml:space="preserve"> UI</w:t>
+      </w:r>
+      <w:r>
+        <w:rPr>
+          <w:rFonts w:ascii="Times New Roman" w:eastAsia="Times New Roman" w:hAnsi="Times New Roman" w:cs="Times New Roman"/>
+          <w:shd w:val="clear" w:color="auto" w:fill="FFFFFF"/>
+          <w:lang w:val="en-US"/>
+        </w:rPr>
+        <w:t xml:space="preserve"> with HTML, CSS, JavaScript, and jQuery by implementing an agile method of development.</w:t>
       </w:r>
     </w:p>
     <w:p>
@@ -1455,7 +1578,7 @@
           <w:rFonts w:ascii="Times New Roman" w:eastAsia="Times New Roman" w:hAnsi="Times New Roman" w:cs="Times New Roman"/>
           <w:lang w:val="en-US"/>
         </w:rPr>
-        <w:t xml:space="preserve">Reduced many sites load time from 7+ seconds to less than 2 seconds with the knowledge of asynchronous functions and AJAX in JavaScript </w:t>
+        <w:t>Build backend from scratch using Node.js and Express, designed APIs for client’s usage and structured MySQL database to save data in organized manner.</w:t>
       </w:r>
     </w:p>
     <w:p>
@@ -1474,67 +1597,47 @@
       <w:r>
         <w:rPr>
           <w:rFonts w:ascii="Times New Roman" w:eastAsia="Times New Roman" w:hAnsi="Times New Roman" w:cs="Times New Roman"/>
-          <w:shd w:val="clear" w:color="auto" w:fill="FFFFFF"/>
           <w:lang w:val="en-US"/>
         </w:rPr>
-        <w:t xml:space="preserve">Remodeled the client’s paper-based database to be SQL-based by building the backend using parametrized query written in </w:t>
-      </w:r>
-      <w:r>
-        <w:rPr>
-          <w:rFonts w:ascii="Times New Roman" w:eastAsia="Times New Roman" w:hAnsi="Times New Roman" w:cs="Times New Roman"/>
-          <w:shd w:val="clear" w:color="auto" w:fill="FFFFFF"/>
-          <w:lang w:val="en-US"/>
-        </w:rPr>
-        <w:t>JavaScript mongoose;</w:t>
-      </w:r>
-      <w:r>
-        <w:rPr>
-          <w:rFonts w:ascii="Times New Roman" w:eastAsia="Times New Roman" w:hAnsi="Times New Roman" w:cs="Times New Roman"/>
-          <w:shd w:val="clear" w:color="auto" w:fill="FFFFFF"/>
-          <w:lang w:val="en-US"/>
-        </w:rPr>
-        <w:t xml:space="preserve"> reduced the code redundancy by 60%.</w:t>
-      </w:r>
-    </w:p>
-    <w:p>
-      <w:pPr>
+        <w:t>Reduced many sites load time from 7+ seconds to less than 2 seconds with the knowledge of asynchronous functions and AJAX in JavaScript resulted in increase of sales to 25%</w:t>
+      </w:r>
+    </w:p>
+    <w:p>
+      <w:pPr>
+        <w:pStyle w:val="ListParagraph"/>
         <w:numPr>
           <w:ilvl w:val="0"/>
           <w:numId w:val="3"/>
         </w:numPr>
-        <w:rPr>
-          <w:rFonts w:ascii="Times New Roman" w:eastAsia="Times New Roman" w:hAnsi="Times New Roman" w:cs="Times New Roman"/>
-        </w:rPr>
-      </w:pPr>
-      <w:r>
-        <w:rPr>
-          <w:rFonts w:ascii="Times New Roman" w:eastAsia="Times New Roman" w:hAnsi="Times New Roman" w:cs="Times New Roman"/>
-        </w:rPr>
-        <w:t xml:space="preserve">Wrote </w:t>
-      </w:r>
-      <w:r>
-        <w:rPr>
-          <w:rFonts w:ascii="Times New Roman" w:eastAsia="Times New Roman" w:hAnsi="Times New Roman" w:cs="Times New Roman"/>
-        </w:rPr>
-        <w:t>SQL queries</w:t>
-      </w:r>
-      <w:r>
-        <w:rPr>
-          <w:rFonts w:ascii="Times New Roman" w:eastAsia="Times New Roman" w:hAnsi="Times New Roman" w:cs="Times New Roman"/>
-        </w:rPr>
-        <w:t xml:space="preserve"> to clean up </w:t>
-      </w:r>
-      <w:r>
-        <w:rPr>
-          <w:rFonts w:ascii="Times New Roman" w:eastAsia="Times New Roman" w:hAnsi="Times New Roman" w:cs="Times New Roman"/>
-        </w:rPr>
-        <w:t xml:space="preserve">the </w:t>
-      </w:r>
-      <w:r>
-        <w:rPr>
-          <w:rFonts w:ascii="Times New Roman" w:eastAsia="Times New Roman" w:hAnsi="Times New Roman" w:cs="Times New Roman"/>
-        </w:rPr>
-        <w:t xml:space="preserve">database and added data validation queries for many old projects to prevent bad data </w:t>
+        <w:spacing w:line="240" w:lineRule="auto"/>
+        <w:rPr>
+          <w:rFonts w:ascii="Times New Roman" w:eastAsia="Times New Roman" w:hAnsi="Times New Roman" w:cs="Times New Roman"/>
+          <w:lang w:val="en-US"/>
+        </w:rPr>
+      </w:pPr>
+      <w:r>
+        <w:rPr>
+          <w:rFonts w:ascii="Times New Roman" w:eastAsia="Times New Roman" w:hAnsi="Times New Roman" w:cs="Times New Roman"/>
+          <w:shd w:val="clear" w:color="auto" w:fill="FFFFFF"/>
+          <w:lang w:val="en-US"/>
+        </w:rPr>
+        <w:t xml:space="preserve">Remodeled the client’s paper-based database to be SQL-based by building the backend using parametrized query written in </w:t>
+      </w:r>
+      <w:r>
+        <w:rPr>
+          <w:rFonts w:ascii="Times New Roman" w:eastAsia="Times New Roman" w:hAnsi="Times New Roman" w:cs="Times New Roman"/>
+          <w:shd w:val="clear" w:color="auto" w:fill="FFFFFF"/>
+          <w:lang w:val="en-US"/>
+        </w:rPr>
+        <w:t>JavaScript mongoose;</w:t>
+      </w:r>
+      <w:r>
+        <w:rPr>
+          <w:rFonts w:ascii="Times New Roman" w:eastAsia="Times New Roman" w:hAnsi="Times New Roman" w:cs="Times New Roman"/>
+          <w:shd w:val="clear" w:color="auto" w:fill="FFFFFF"/>
+          <w:lang w:val="en-US"/>
+        </w:rPr>
+        <w:t xml:space="preserve"> reduced the code redundancy by 60%.</w:t>
       </w:r>
     </w:p>
     <w:p>
@@ -1551,7 +1654,8 @@
         <w:rPr>
           <w:rFonts w:ascii="Times New Roman" w:eastAsia="Times New Roman" w:hAnsi="Times New Roman" w:cs="Times New Roman"/>
         </w:rPr>
-        <w:t>Determined the causes of website glitches and bugs using HTML source code and QA methodologies</w:t>
+        <w:lastRenderedPageBreak/>
+        <w:t>Wrote SQL queries to clean up the database and added data validation queries for many old projects to prevent bad data and implemented an error handling function template that saved hours of times for the internal team</w:t>
       </w:r>
     </w:p>
     <w:p>
@@ -1568,26 +1672,7 @@
         <w:rPr>
           <w:rFonts w:ascii="Times New Roman" w:eastAsia="Times New Roman" w:hAnsi="Times New Roman" w:cs="Times New Roman"/>
         </w:rPr>
-        <w:lastRenderedPageBreak/>
-        <w:t xml:space="preserve">Performed end-to-end testing </w:t>
-      </w:r>
-      <w:r>
-        <w:rPr>
-          <w:rFonts w:ascii="Times New Roman" w:eastAsia="Times New Roman" w:hAnsi="Times New Roman" w:cs="Times New Roman"/>
-        </w:rPr>
-        <w:t xml:space="preserve">manually and with unit tests using mocha, jest, and </w:t>
-      </w:r>
-      <w:r>
-        <w:rPr>
-          <w:rFonts w:ascii="Times New Roman" w:eastAsia="Times New Roman" w:hAnsi="Times New Roman" w:cs="Times New Roman"/>
-        </w:rPr>
-        <w:t>Sinon</w:t>
-      </w:r>
-      <w:r>
-        <w:rPr>
-          <w:rFonts w:ascii="Times New Roman" w:eastAsia="Times New Roman" w:hAnsi="Times New Roman" w:cs="Times New Roman"/>
-        </w:rPr>
-        <w:t xml:space="preserve"> js</w:t>
+        <w:t>Determined the causes of website glitches and bugs using HTML source code and QA methodologies</w:t>
       </w:r>
     </w:p>
     <w:p>
@@ -1604,68 +1689,30 @@
         <w:rPr>
           <w:rFonts w:ascii="Times New Roman" w:eastAsia="Times New Roman" w:hAnsi="Times New Roman" w:cs="Times New Roman"/>
         </w:rPr>
-        <w:t>Diagnosed errors and implemented solutions</w:t>
-      </w:r>
-      <w:r>
-        <w:rPr>
-          <w:rFonts w:ascii="Times New Roman" w:eastAsia="Times New Roman" w:hAnsi="Times New Roman" w:cs="Times New Roman"/>
-        </w:rPr>
-        <w:t xml:space="preserve"> in </w:t>
-      </w:r>
-      <w:r>
-        <w:rPr>
-          <w:rFonts w:ascii="Times New Roman" w:eastAsia="Times New Roman" w:hAnsi="Times New Roman" w:cs="Times New Roman"/>
-        </w:rPr>
-        <w:t xml:space="preserve">a </w:t>
-      </w:r>
-      <w:r>
-        <w:rPr>
-          <w:rFonts w:ascii="Times New Roman" w:eastAsia="Times New Roman" w:hAnsi="Times New Roman" w:cs="Times New Roman"/>
-        </w:rPr>
-        <w:t>fast passed environment,</w:t>
-      </w:r>
+        <w:t xml:space="preserve">Performed end-to-end testing manually and with unit tests using mocha, jest, and </w:t>
+      </w:r>
+      <w:proofErr w:type="spellStart"/>
+      <w:r>
+        <w:rPr>
+          <w:rFonts w:ascii="Times New Roman" w:eastAsia="Times New Roman" w:hAnsi="Times New Roman" w:cs="Times New Roman"/>
+        </w:rPr>
+        <w:t>Sinon</w:t>
+      </w:r>
+      <w:proofErr w:type="spellEnd"/>
       <w:r>
         <w:rPr>
           <w:rFonts w:ascii="Times New Roman" w:eastAsia="Times New Roman" w:hAnsi="Times New Roman" w:cs="Times New Roman"/>
         </w:rPr>
         <w:t xml:space="preserve"> </w:t>
       </w:r>
-      <w:r>
-        <w:rPr>
-          <w:rFonts w:ascii="Times New Roman" w:eastAsia="Times New Roman" w:hAnsi="Times New Roman" w:cs="Times New Roman"/>
-        </w:rPr>
-        <w:t>w</w:t>
-      </w:r>
-      <w:r>
-        <w:rPr>
-          <w:rFonts w:ascii="Times New Roman" w:eastAsia="Times New Roman" w:hAnsi="Times New Roman" w:cs="Times New Roman"/>
-        </w:rPr>
-        <w:t xml:space="preserve">orked </w:t>
-      </w:r>
-      <w:r>
-        <w:rPr>
-          <w:rFonts w:ascii="Times New Roman" w:eastAsia="Times New Roman" w:hAnsi="Times New Roman" w:cs="Times New Roman"/>
-        </w:rPr>
-        <w:t>with</w:t>
-      </w:r>
-      <w:r>
-        <w:rPr>
-          <w:rFonts w:ascii="Times New Roman" w:eastAsia="Times New Roman" w:hAnsi="Times New Roman" w:cs="Times New Roman"/>
-        </w:rPr>
-        <w:t xml:space="preserve"> various defects and projects as a support for the Front-End</w:t>
-      </w:r>
-      <w:r>
-        <w:rPr>
-          <w:rFonts w:ascii="Times New Roman" w:eastAsia="Times New Roman" w:hAnsi="Times New Roman" w:cs="Times New Roman"/>
-        </w:rPr>
-        <w:t xml:space="preserve"> and Back-End</w:t>
-      </w:r>
-      <w:r>
-        <w:rPr>
-          <w:rFonts w:ascii="Times New Roman" w:eastAsia="Times New Roman" w:hAnsi="Times New Roman" w:cs="Times New Roman"/>
-        </w:rPr>
-        <w:t xml:space="preserve"> teams as well as clients.</w:t>
-      </w:r>
+      <w:proofErr w:type="spellStart"/>
+      <w:r>
+        <w:rPr>
+          <w:rFonts w:ascii="Times New Roman" w:eastAsia="Times New Roman" w:hAnsi="Times New Roman" w:cs="Times New Roman"/>
+        </w:rPr>
+        <w:t>js</w:t>
+      </w:r>
+      <w:proofErr w:type="spellEnd"/>
     </w:p>
     <w:p>
       <w:pPr>
@@ -1681,7 +1728,7 @@
         <w:rPr>
           <w:rFonts w:ascii="Times New Roman" w:eastAsia="Times New Roman" w:hAnsi="Times New Roman" w:cs="Times New Roman"/>
         </w:rPr>
-        <w:t>Performed many highly complex debugging tasks with very few available reference resources</w:t>
+        <w:t>Diagnosed errors and implemented solutions in a fast passed environment, worked with various defects and projects as a support for the Front-End and Back-End teams as well as clients.</w:t>
       </w:r>
     </w:p>
     <w:p>
@@ -1698,208 +1745,7 @@
         <w:rPr>
           <w:rFonts w:ascii="Times New Roman" w:eastAsia="Times New Roman" w:hAnsi="Times New Roman" w:cs="Times New Roman"/>
         </w:rPr>
-        <w:t>Wrote complex queries in SQL and NoSQL in MongoDB, mongoose, and MySQL</w:t>
-      </w:r>
-    </w:p>
-    <w:p>
-      <w:pPr>
-        <w:shd w:val="clear" w:color="auto" w:fill="FFFFFF"/>
-        <w:rPr>
-          <w:rFonts w:ascii="Times New Roman" w:eastAsia="Times New Roman" w:hAnsi="Times New Roman" w:cs="Times New Roman"/>
-          <w:b/>
-        </w:rPr>
-      </w:pPr>
-    </w:p>
-    <w:p>
-      <w:pPr>
-        <w:shd w:val="clear" w:color="auto" w:fill="FFFFFF"/>
-        <w:rPr>
-          <w:rFonts w:ascii="Times New Roman" w:eastAsia="Times New Roman" w:hAnsi="Times New Roman" w:cs="Times New Roman"/>
-        </w:rPr>
-      </w:pPr>
-      <w:r>
-        <w:rPr>
-          <w:rFonts w:ascii="Times New Roman" w:eastAsia="Times New Roman" w:hAnsi="Times New Roman" w:cs="Times New Roman"/>
-          <w:b/>
-        </w:rPr>
-        <w:t>Americaneagle.com</w:t>
-      </w:r>
-      <w:r>
-        <w:rPr>
-          <w:rFonts w:ascii="Times New Roman" w:eastAsia="Times New Roman" w:hAnsi="Times New Roman" w:cs="Times New Roman"/>
-          <w:b/>
-        </w:rPr>
-        <w:t xml:space="preserve"> </w:t>
-      </w:r>
-      <w:r>
-        <w:rPr>
-          <w:rFonts w:ascii="Times New Roman" w:eastAsia="Times New Roman" w:hAnsi="Times New Roman" w:cs="Times New Roman"/>
-        </w:rPr>
-        <w:t xml:space="preserve">– </w:t>
-      </w:r>
-      <w:r>
-        <w:rPr>
-          <w:rFonts w:ascii="Times New Roman" w:eastAsia="Times New Roman" w:hAnsi="Times New Roman" w:cs="Times New Roman"/>
-        </w:rPr>
-        <w:t xml:space="preserve">Quality Assurance Engineer  </w:t>
-      </w:r>
-    </w:p>
-    <w:p>
-      <w:pPr>
-        <w:shd w:val="clear" w:color="auto" w:fill="FFFFFF"/>
-        <w:rPr>
-          <w:rFonts w:ascii="Times New Roman" w:eastAsia="Times New Roman" w:hAnsi="Times New Roman" w:cs="Times New Roman"/>
-          <w:b/>
-        </w:rPr>
-      </w:pPr>
-      <w:r>
-        <w:rPr>
-          <w:rFonts w:ascii="Times New Roman" w:eastAsia="Times New Roman" w:hAnsi="Times New Roman" w:cs="Times New Roman"/>
-          <w:i/>
-        </w:rPr>
-        <w:t xml:space="preserve">September 2019 – February </w:t>
-      </w:r>
-      <w:r>
-        <w:rPr>
-          <w:rFonts w:ascii="Times New Roman" w:eastAsia="Times New Roman" w:hAnsi="Times New Roman" w:cs="Times New Roman"/>
-          <w:i/>
-        </w:rPr>
-        <w:t xml:space="preserve">2021 </w:t>
-      </w:r>
-      <w:r>
-        <w:rPr>
-          <w:rFonts w:ascii="Times New Roman" w:eastAsia="Times New Roman" w:hAnsi="Times New Roman" w:cs="Times New Roman"/>
-          <w:i/>
-        </w:rPr>
-        <w:tab/>
-      </w:r>
-      <w:r>
-        <w:rPr>
-          <w:rFonts w:ascii="Times New Roman" w:eastAsia="Times New Roman" w:hAnsi="Times New Roman" w:cs="Times New Roman"/>
-          <w:i/>
-        </w:rPr>
-        <w:tab/>
-      </w:r>
-      <w:r>
-        <w:rPr>
-          <w:rFonts w:ascii="Times New Roman" w:eastAsia="Times New Roman" w:hAnsi="Times New Roman" w:cs="Times New Roman"/>
-          <w:i/>
-        </w:rPr>
-        <w:tab/>
-      </w:r>
-      <w:r>
-        <w:rPr>
-          <w:rFonts w:ascii="Times New Roman" w:eastAsia="Times New Roman" w:hAnsi="Times New Roman" w:cs="Times New Roman"/>
-          <w:i/>
-        </w:rPr>
-        <w:tab/>
-      </w:r>
-      <w:r>
-        <w:rPr>
-          <w:rFonts w:ascii="Times New Roman" w:eastAsia="Times New Roman" w:hAnsi="Times New Roman" w:cs="Times New Roman"/>
-          <w:i/>
-        </w:rPr>
-        <w:tab/>
-      </w:r>
-      <w:r>
-        <w:rPr>
-          <w:rFonts w:ascii="Times New Roman" w:eastAsia="Times New Roman" w:hAnsi="Times New Roman" w:cs="Times New Roman"/>
-          <w:i/>
-        </w:rPr>
-        <w:tab/>
-      </w:r>
-      <w:r>
-        <w:rPr>
-          <w:rFonts w:ascii="Times New Roman" w:eastAsia="Times New Roman" w:hAnsi="Times New Roman" w:cs="Times New Roman"/>
-          <w:i/>
-        </w:rPr>
-        <w:tab/>
-      </w:r>
-      <w:r>
-        <w:rPr>
-          <w:rFonts w:ascii="Times New Roman" w:eastAsia="Times New Roman" w:hAnsi="Times New Roman" w:cs="Times New Roman"/>
-          <w:i/>
-        </w:rPr>
-        <w:tab/>
-      </w:r>
-      <w:r>
-        <w:rPr>
-          <w:rFonts w:ascii="Times New Roman" w:eastAsia="Times New Roman" w:hAnsi="Times New Roman" w:cs="Times New Roman"/>
-          <w:i/>
-        </w:rPr>
-        <w:t>Des Plaines</w:t>
-      </w:r>
-      <w:r>
-        <w:rPr>
-          <w:rFonts w:ascii="Times New Roman" w:eastAsia="Times New Roman" w:hAnsi="Times New Roman" w:cs="Times New Roman"/>
-          <w:i/>
-        </w:rPr>
-        <w:t>, IL</w:t>
-      </w:r>
-      <w:r>
-        <w:rPr>
-          <w:rFonts w:ascii="Times New Roman" w:eastAsia="Times New Roman" w:hAnsi="Times New Roman" w:cs="Times New Roman"/>
-          <w:i/>
-        </w:rPr>
-        <w:t xml:space="preserve"> 60018</w:t>
-      </w:r>
-      <w:r>
-        <w:rPr>
-          <w:rFonts w:ascii="Times New Roman" w:eastAsia="Times New Roman" w:hAnsi="Times New Roman" w:cs="Times New Roman"/>
-          <w:b/>
-          <w:i/>
-        </w:rPr>
-        <w:t xml:space="preserve">                               </w:t>
-      </w:r>
-    </w:p>
-    <w:p>
-      <w:pPr>
-        <w:spacing w:before="140" w:after="120"/>
-        <w:rPr>
-          <w:rFonts w:ascii="Times New Roman" w:eastAsia="Times New Roman" w:hAnsi="Times New Roman" w:cs="Times New Roman"/>
-        </w:rPr>
-      </w:pPr>
-      <w:r>
-        <w:rPr>
-          <w:rFonts w:ascii="Times New Roman" w:eastAsia="Times New Roman" w:hAnsi="Times New Roman" w:cs="Times New Roman"/>
-        </w:rPr>
-        <w:t>Analyzed technical design documents, system requirements, and business requirements. Designed and implemented functional test plans and test cases based on system understanding and analysis of functional and system specifications.</w:t>
-      </w:r>
-      <w:r>
-        <w:rPr>
-          <w:rFonts w:ascii="Times New Roman" w:eastAsia="Times New Roman" w:hAnsi="Times New Roman" w:cs="Times New Roman"/>
-        </w:rPr>
-        <w:t xml:space="preserve"> </w:t>
-      </w:r>
-      <w:r>
-        <w:rPr>
-          <w:rFonts w:ascii="Times New Roman" w:eastAsia="Times New Roman" w:hAnsi="Times New Roman" w:cs="Times New Roman"/>
-        </w:rPr>
-        <w:t xml:space="preserve">Actively participated in kick-off meetings, daily </w:t>
-      </w:r>
-      <w:r>
-        <w:rPr>
-          <w:rFonts w:ascii="Times New Roman" w:eastAsia="Times New Roman" w:hAnsi="Times New Roman" w:cs="Times New Roman"/>
-        </w:rPr>
-        <w:t>stand-ups</w:t>
-      </w:r>
-      <w:r>
-        <w:rPr>
-          <w:rFonts w:ascii="Times New Roman" w:eastAsia="Times New Roman" w:hAnsi="Times New Roman" w:cs="Times New Roman"/>
-        </w:rPr>
-        <w:t>, and weekly scrum meetings, provided QA status updates on different user stories.</w:t>
-      </w:r>
-      <w:r>
-        <w:rPr>
-          <w:rFonts w:ascii="Times New Roman" w:eastAsia="Times New Roman" w:hAnsi="Times New Roman" w:cs="Times New Roman"/>
-        </w:rPr>
-        <w:t xml:space="preserve"> </w:t>
-      </w:r>
-      <w:r>
-        <w:rPr>
-          <w:rFonts w:ascii="Times New Roman" w:eastAsia="Times New Roman" w:hAnsi="Times New Roman" w:cs="Times New Roman"/>
-        </w:rPr>
-        <w:t>Performed end-to-end testing manually</w:t>
+        <w:t>Performed many highly complex debugging tasks with very few available reference resources</w:t>
       </w:r>
     </w:p>
     <w:p>
@@ -1916,19 +1762,156 @@
         <w:rPr>
           <w:rFonts w:ascii="Times New Roman" w:eastAsia="Times New Roman" w:hAnsi="Times New Roman" w:cs="Times New Roman"/>
         </w:rPr>
-        <w:t>Attended sprint planning sessions, user story grooming sessions</w:t>
-      </w:r>
-      <w:r>
-        <w:rPr>
-          <w:rFonts w:ascii="Times New Roman" w:eastAsia="Times New Roman" w:hAnsi="Times New Roman" w:cs="Times New Roman"/>
-        </w:rPr>
-        <w:t>,</w:t>
-      </w:r>
-      <w:r>
-        <w:rPr>
-          <w:rFonts w:ascii="Times New Roman" w:eastAsia="Times New Roman" w:hAnsi="Times New Roman" w:cs="Times New Roman"/>
-        </w:rPr>
-        <w:t xml:space="preserve"> and retrospective meetings in a rapid and effective agile environment.</w:t>
+        <w:t>Wrote complex queries in SQL and NoSQL in MongoDB, mongoose, and MySQL</w:t>
+      </w:r>
+    </w:p>
+    <w:p>
+      <w:pPr>
+        <w:tabs>
+          <w:tab w:val="right" w:pos="10080"/>
+        </w:tabs>
+        <w:spacing w:line="264" w:lineRule="auto"/>
+        <w:rPr>
+          <w:rFonts w:ascii="Times New Roman" w:eastAsia="Georgia" w:hAnsi="Times New Roman" w:cs="Times New Roman"/>
+        </w:rPr>
+      </w:pPr>
+    </w:p>
+    <w:p>
+      <w:pPr>
+        <w:tabs>
+          <w:tab w:val="right" w:pos="10080"/>
+        </w:tabs>
+        <w:spacing w:line="264" w:lineRule="auto"/>
+        <w:rPr>
+          <w:rFonts w:ascii="Times New Roman" w:eastAsia="Georgia" w:hAnsi="Times New Roman" w:cs="Times New Roman"/>
+          <w:b/>
+        </w:rPr>
+      </w:pPr>
+      <w:r>
+        <w:rPr>
+          <w:rFonts w:ascii="Times New Roman" w:eastAsia="Georgia" w:hAnsi="Times New Roman" w:cs="Times New Roman"/>
+          <w:b/>
+        </w:rPr>
+        <w:t>Americaeagle.com</w:t>
+      </w:r>
+      <w:r>
+        <w:rPr>
+          <w:rFonts w:ascii="Times New Roman" w:eastAsia="Georgia" w:hAnsi="Times New Roman" w:cs="Times New Roman"/>
+          <w:b/>
+        </w:rPr>
+        <w:t xml:space="preserve">, </w:t>
+      </w:r>
+      <w:r>
+        <w:rPr>
+          <w:rFonts w:ascii="Times New Roman" w:eastAsia="Georgia" w:hAnsi="Times New Roman" w:cs="Times New Roman"/>
+          <w:bCs/>
+        </w:rPr>
+        <w:t>Des Plaines</w:t>
+      </w:r>
+    </w:p>
+    <w:p>
+      <w:pPr>
+        <w:tabs>
+          <w:tab w:val="right" w:pos="10080"/>
+        </w:tabs>
+        <w:spacing w:line="264" w:lineRule="auto"/>
+        <w:rPr>
+          <w:rFonts w:ascii="Times New Roman" w:eastAsia="Georgia" w:hAnsi="Times New Roman" w:cs="Times New Roman"/>
+        </w:rPr>
+      </w:pPr>
+      <w:r>
+        <w:rPr>
+          <w:rFonts w:ascii="Times New Roman" w:eastAsia="Georgia" w:hAnsi="Times New Roman" w:cs="Times New Roman"/>
+          <w:b/>
+          <w:i/>
+        </w:rPr>
+        <w:t>Quality Assurance Engineer</w:t>
+      </w:r>
+      <w:r>
+        <w:rPr>
+          <w:rFonts w:ascii="Times New Roman" w:eastAsia="Georgia" w:hAnsi="Times New Roman" w:cs="Times New Roman"/>
+        </w:rPr>
+        <w:tab/>
+        <w:t xml:space="preserve"> </w:t>
+      </w:r>
+      <w:r>
+        <w:rPr>
+          <w:rFonts w:ascii="Times New Roman" w:eastAsia="Georgia" w:hAnsi="Times New Roman" w:cs="Times New Roman"/>
+        </w:rPr>
+        <w:t>09</w:t>
+      </w:r>
+      <w:r>
+        <w:rPr>
+          <w:rFonts w:ascii="Times New Roman" w:eastAsia="Georgia" w:hAnsi="Times New Roman" w:cs="Times New Roman"/>
+        </w:rPr>
+        <w:t>/</w:t>
+      </w:r>
+      <w:r>
+        <w:rPr>
+          <w:rFonts w:ascii="Times New Roman" w:eastAsia="Georgia" w:hAnsi="Times New Roman" w:cs="Times New Roman"/>
+        </w:rPr>
+        <w:t xml:space="preserve">2019 </w:t>
+      </w:r>
+      <w:r>
+        <w:rPr>
+          <w:rFonts w:ascii="Times New Roman" w:eastAsia="Georgia" w:hAnsi="Times New Roman" w:cs="Times New Roman"/>
+        </w:rPr>
+        <w:t>-</w:t>
+      </w:r>
+      <w:r>
+        <w:rPr>
+          <w:rFonts w:ascii="Times New Roman" w:eastAsia="Georgia" w:hAnsi="Times New Roman" w:cs="Times New Roman"/>
+        </w:rPr>
+        <w:t xml:space="preserve"> 02/2021</w:t>
+      </w:r>
+    </w:p>
+    <w:p>
+      <w:pPr>
+        <w:tabs>
+          <w:tab w:val="right" w:pos="10080"/>
+        </w:tabs>
+        <w:spacing w:line="264" w:lineRule="auto"/>
+        <w:rPr>
+          <w:rFonts w:ascii="Times New Roman" w:eastAsia="Georgia" w:hAnsi="Times New Roman" w:cs="Times New Roman"/>
+        </w:rPr>
+      </w:pPr>
+    </w:p>
+    <w:p>
+      <w:pPr>
+        <w:spacing w:before="140" w:after="120"/>
+        <w:rPr>
+          <w:rFonts w:ascii="Times New Roman" w:eastAsia="Times New Roman" w:hAnsi="Times New Roman" w:cs="Times New Roman"/>
+        </w:rPr>
+      </w:pPr>
+      <w:r>
+        <w:rPr>
+          <w:rFonts w:ascii="Times New Roman" w:eastAsia="Times New Roman" w:hAnsi="Times New Roman" w:cs="Times New Roman"/>
+        </w:rPr>
+        <w:t>Analyzed technical design documents, system requirements, and business requirements. Designed and implemented functional test plans and test cases based on system understanding and analysis of functional and system specifications.</w:t>
+      </w:r>
+      <w:r>
+        <w:rPr>
+          <w:rFonts w:ascii="Times New Roman" w:eastAsia="Times New Roman" w:hAnsi="Times New Roman" w:cs="Times New Roman"/>
+        </w:rPr>
+        <w:t xml:space="preserve"> </w:t>
+      </w:r>
+      <w:r>
+        <w:rPr>
+          <w:rFonts w:ascii="Times New Roman" w:eastAsia="Times New Roman" w:hAnsi="Times New Roman" w:cs="Times New Roman"/>
+        </w:rPr>
+        <w:t>Actively participated in kick-off meetings, daily stand-ups, and weekly scrum meetings, provided QA status updates on different user stories.</w:t>
+      </w:r>
+      <w:r>
+        <w:rPr>
+          <w:rFonts w:ascii="Times New Roman" w:eastAsia="Times New Roman" w:hAnsi="Times New Roman" w:cs="Times New Roman"/>
+        </w:rPr>
+        <w:t xml:space="preserve"> </w:t>
+      </w:r>
+      <w:r>
+        <w:rPr>
+          <w:rFonts w:ascii="Times New Roman" w:eastAsia="Times New Roman" w:hAnsi="Times New Roman" w:cs="Times New Roman"/>
+        </w:rPr>
+        <w:t>Performed end-to-end testing manually</w:t>
       </w:r>
     </w:p>
     <w:p>
@@ -1945,43 +1928,7 @@
         <w:rPr>
           <w:rFonts w:ascii="Times New Roman" w:eastAsia="Times New Roman" w:hAnsi="Times New Roman" w:cs="Times New Roman"/>
         </w:rPr>
-        <w:t xml:space="preserve">Executed QA processes automation test scripts using Selenium to test web-based user interfaces for different </w:t>
-      </w:r>
-      <w:r>
-        <w:rPr>
-          <w:rFonts w:ascii="Times New Roman" w:eastAsia="Times New Roman" w:hAnsi="Times New Roman" w:cs="Times New Roman"/>
-        </w:rPr>
-        <w:t>types</w:t>
-      </w:r>
-      <w:r>
-        <w:rPr>
-          <w:rFonts w:ascii="Times New Roman" w:eastAsia="Times New Roman" w:hAnsi="Times New Roman" w:cs="Times New Roman"/>
-        </w:rPr>
-        <w:t xml:space="preserve"> of browsers. Validated the data from </w:t>
-      </w:r>
-      <w:r>
-        <w:rPr>
-          <w:rFonts w:ascii="Times New Roman" w:eastAsia="Times New Roman" w:hAnsi="Times New Roman" w:cs="Times New Roman"/>
-        </w:rPr>
-        <w:t>front-end</w:t>
-      </w:r>
-      <w:r>
-        <w:rPr>
-          <w:rFonts w:ascii="Times New Roman" w:eastAsia="Times New Roman" w:hAnsi="Times New Roman" w:cs="Times New Roman"/>
-        </w:rPr>
-        <w:t xml:space="preserve"> to </w:t>
-      </w:r>
-      <w:r>
-        <w:rPr>
-          <w:rFonts w:ascii="Times New Roman" w:eastAsia="Times New Roman" w:hAnsi="Times New Roman" w:cs="Times New Roman"/>
-        </w:rPr>
-        <w:t>back-end</w:t>
-      </w:r>
-      <w:r>
-        <w:rPr>
-          <w:rFonts w:ascii="Times New Roman" w:eastAsia="Times New Roman" w:hAnsi="Times New Roman" w:cs="Times New Roman"/>
-        </w:rPr>
-        <w:t xml:space="preserve"> tables in Oracle Database using SQL queries.</w:t>
+        <w:t>Attended sprint planning sessions, user story grooming sessions, and retrospective meetings in a rapid and effective agile environment.</w:t>
       </w:r>
     </w:p>
     <w:p>
@@ -1998,7 +1945,7 @@
         <w:rPr>
           <w:rFonts w:ascii="Times New Roman" w:eastAsia="Times New Roman" w:hAnsi="Times New Roman" w:cs="Times New Roman"/>
         </w:rPr>
-        <w:t>Performed end-to-end testing manually</w:t>
+        <w:t>Executed QA processes automation test scripts using Selenium to test web-based user interfaces for different types of browsers. Validated the data from front-end to back-end tables in Oracle Database using SQL queries.</w:t>
       </w:r>
     </w:p>
     <w:p>
@@ -2015,19 +1962,7 @@
         <w:rPr>
           <w:rFonts w:ascii="Times New Roman" w:eastAsia="Times New Roman" w:hAnsi="Times New Roman" w:cs="Times New Roman"/>
         </w:rPr>
-        <w:t xml:space="preserve">Developed and executed UAT test cases and scenarios, </w:t>
-      </w:r>
-      <w:r>
-        <w:rPr>
-          <w:rFonts w:ascii="Times New Roman" w:eastAsia="Times New Roman" w:hAnsi="Times New Roman" w:cs="Times New Roman"/>
-        </w:rPr>
-        <w:t>ensuring</w:t>
-      </w:r>
-      <w:r>
-        <w:rPr>
-          <w:rFonts w:ascii="Times New Roman" w:eastAsia="Times New Roman" w:hAnsi="Times New Roman" w:cs="Times New Roman"/>
-        </w:rPr>
-        <w:t xml:space="preserve"> user requirements were met.</w:t>
+        <w:t>Performed end-to-end testing manually</w:t>
       </w:r>
     </w:p>
     <w:p>
@@ -2044,7 +1979,7 @@
         <w:rPr>
           <w:rFonts w:ascii="Times New Roman" w:eastAsia="Times New Roman" w:hAnsi="Times New Roman" w:cs="Times New Roman"/>
         </w:rPr>
-        <w:t>Worked in various defects and projects as a support for the Front-End teams as well as clients.</w:t>
+        <w:t>Developed and executed UAT test cases and scenarios, ensuring user requirements were met.</w:t>
       </w:r>
     </w:p>
     <w:p>
@@ -2061,7 +1996,7 @@
         <w:rPr>
           <w:rFonts w:ascii="Times New Roman" w:eastAsia="Times New Roman" w:hAnsi="Times New Roman" w:cs="Times New Roman"/>
         </w:rPr>
-        <w:t>Supported multiple projects for defect support and coordination.</w:t>
+        <w:t>Worked in various defects and projects as a support for the Front-End teams as well as clients.</w:t>
       </w:r>
     </w:p>
     <w:p>
@@ -2078,7 +2013,7 @@
         <w:rPr>
           <w:rFonts w:ascii="Times New Roman" w:eastAsia="Times New Roman" w:hAnsi="Times New Roman" w:cs="Times New Roman"/>
         </w:rPr>
-        <w:t>Used Jira to report and track defects. Ensured that the severity level for the bugs was assigned properly and the highest severity bugs were resolved immediately so interacted with developers to resolve any defects and issues.</w:t>
+        <w:t>Supported multiple projects for defect support and coordination.</w:t>
       </w:r>
     </w:p>
     <w:p>
@@ -2095,7 +2030,7 @@
         <w:rPr>
           <w:rFonts w:ascii="Times New Roman" w:eastAsia="Times New Roman" w:hAnsi="Times New Roman" w:cs="Times New Roman"/>
         </w:rPr>
-        <w:t>Used Quality Center to perform functional testing.</w:t>
+        <w:t>Used Jira to report and track defects. Ensured that the severity level for the bugs was assigned properly and the highest severity bugs were resolved immediately so interacted with developers to resolve any defects and issues.</w:t>
       </w:r>
     </w:p>
     <w:p>
@@ -2112,7 +2047,7 @@
         <w:rPr>
           <w:rFonts w:ascii="Times New Roman" w:eastAsia="Times New Roman" w:hAnsi="Times New Roman" w:cs="Times New Roman"/>
         </w:rPr>
-        <w:t>Ran automated smoke and regression testing using Selenium scripts.</w:t>
+        <w:t>Used Quality Center to perform functional testing.</w:t>
       </w:r>
     </w:p>
     <w:p>
@@ -2129,7 +2064,7 @@
         <w:rPr>
           <w:rFonts w:ascii="Times New Roman" w:eastAsia="Times New Roman" w:hAnsi="Times New Roman" w:cs="Times New Roman"/>
         </w:rPr>
-        <w:t>Generated weekly status reports on the project and sent them to QA Lead.</w:t>
+        <w:t>Ran automated smoke and regression testing using Selenium scripts.</w:t>
       </w:r>
     </w:p>
     <w:p>
@@ -2146,33 +2081,55 @@
         <w:rPr>
           <w:rFonts w:ascii="Times New Roman" w:eastAsia="Times New Roman" w:hAnsi="Times New Roman" w:cs="Times New Roman"/>
         </w:rPr>
+        <w:t>Generated weekly status reports on the project and sent them to QA Lead.</w:t>
+      </w:r>
+    </w:p>
+    <w:p>
+      <w:pPr>
+        <w:numPr>
+          <w:ilvl w:val="0"/>
+          <w:numId w:val="3"/>
+        </w:numPr>
+        <w:rPr>
+          <w:rFonts w:ascii="Times New Roman" w:eastAsia="Times New Roman" w:hAnsi="Times New Roman" w:cs="Times New Roman"/>
+        </w:rPr>
+      </w:pPr>
+      <w:r>
+        <w:rPr>
+          <w:rFonts w:ascii="Times New Roman" w:eastAsia="Times New Roman" w:hAnsi="Times New Roman" w:cs="Times New Roman"/>
+        </w:rPr>
         <w:t>Actively interacted with the Business Analyst and Dev team to identify bugs and retesting the resolved bugs.</w:t>
       </w:r>
     </w:p>
     <w:p>
       <w:pPr>
-        <w:ind w:left="940"/>
-        <w:rPr>
-          <w:rFonts w:ascii="Times New Roman" w:eastAsia="Times New Roman" w:hAnsi="Times New Roman" w:cs="Times New Roman"/>
-        </w:rPr>
-      </w:pPr>
-    </w:p>
-    <w:p>
-      <w:pPr>
+        <w:rPr>
+          <w:rFonts w:ascii="Times New Roman" w:eastAsia="Times New Roman" w:hAnsi="Times New Roman" w:cs="Times New Roman"/>
+        </w:rPr>
+      </w:pPr>
+    </w:p>
+    <w:p>
+      <w:pPr>
+        <w:pBdr>
+          <w:bottom w:val="single" w:sz="4" w:space="1" w:color="000000"/>
+        </w:pBdr>
         <w:shd w:val="clear" w:color="auto" w:fill="FFFFFF"/>
-        <w:rPr>
-          <w:rFonts w:ascii="Times New Roman" w:eastAsia="Times New Roman" w:hAnsi="Times New Roman" w:cs="Times New Roman"/>
-          <w:b/>
-          <w:sz w:val="26"/>
-          <w:szCs w:val="26"/>
-        </w:rPr>
-      </w:pPr>
-      <w:r>
-        <w:rPr>
-          <w:rFonts w:ascii="Times New Roman" w:eastAsia="Times New Roman" w:hAnsi="Times New Roman" w:cs="Times New Roman"/>
-          <w:b/>
-          <w:sz w:val="26"/>
-          <w:szCs w:val="26"/>
+        <w:spacing w:before="120" w:line="240" w:lineRule="auto"/>
+        <w:rPr>
+          <w:rFonts w:ascii="Times New Roman" w:eastAsia="Times New Roman" w:hAnsi="Times New Roman" w:cs="Times New Roman"/>
+          <w:color w:val="222222"/>
+          <w:sz w:val="24"/>
+          <w:szCs w:val="24"/>
+        </w:rPr>
+      </w:pPr>
+      <w:r>
+        <w:rPr>
+          <w:rFonts w:ascii="Times New Roman" w:eastAsia="Times New Roman" w:hAnsi="Times New Roman" w:cs="Times New Roman"/>
+          <w:b/>
+          <w:bCs/>
+          <w:color w:val="2E74B5"/>
+          <w:sz w:val="24"/>
+          <w:szCs w:val="24"/>
         </w:rPr>
         <w:t>EDUCATION</w:t>
       </w:r>
@@ -2180,54 +2137,32 @@
     <w:p>
       <w:pPr>
         <w:shd w:val="clear" w:color="auto" w:fill="FFFFFF"/>
-        <w:rPr>
-          <w:rFonts w:ascii="Times New Roman" w:eastAsia="Times New Roman" w:hAnsi="Times New Roman" w:cs="Times New Roman"/>
-          <w:b/>
-        </w:rPr>
-      </w:pPr>
+        <w:spacing w:before="100"/>
+        <w:rPr>
+          <w:rFonts w:ascii="Times New Roman" w:eastAsia="Times New Roman" w:hAnsi="Times New Roman" w:cs="Times New Roman"/>
+        </w:rPr>
+      </w:pPr>
+      <w:r>
+        <w:rPr>
+          <w:rFonts w:ascii="Times New Roman" w:eastAsia="Times New Roman" w:hAnsi="Times New Roman" w:cs="Times New Roman"/>
+          <w:b/>
+        </w:rPr>
+        <w:t>Certificate in Full Stack Web Development:</w:t>
+      </w:r>
+      <w:r>
+        <w:rPr>
+          <w:rFonts w:ascii="Times New Roman" w:eastAsia="Times New Roman" w:hAnsi="Times New Roman" w:cs="Times New Roman"/>
+        </w:rPr>
+        <w:t xml:space="preserve"> Northwestern University, Evanston, IL</w:t>
+      </w:r>
     </w:p>
     <w:p>
       <w:pPr>
         <w:shd w:val="clear" w:color="auto" w:fill="FFFFFF"/>
-        <w:rPr>
-          <w:rFonts w:ascii="Times New Roman" w:eastAsia="Times New Roman" w:hAnsi="Times New Roman" w:cs="Times New Roman"/>
-        </w:rPr>
-      </w:pPr>
-      <w:r>
-        <w:rPr>
-          <w:rFonts w:ascii="Times New Roman" w:eastAsia="Times New Roman" w:hAnsi="Times New Roman" w:cs="Times New Roman"/>
-          <w:b/>
-        </w:rPr>
-        <w:t>Certificate in Full Stack Web Development:</w:t>
-      </w:r>
-      <w:r>
-        <w:rPr>
-          <w:rFonts w:ascii="Times New Roman" w:eastAsia="Times New Roman" w:hAnsi="Times New Roman" w:cs="Times New Roman"/>
-        </w:rPr>
-        <w:t xml:space="preserve"> Northwestern University, Evanston, IL</w:t>
-      </w:r>
-    </w:p>
-    <w:p>
-      <w:pPr>
-        <w:shd w:val="clear" w:color="auto" w:fill="FFFFFF"/>
-        <w:rPr>
-          <w:rFonts w:ascii="Times New Roman" w:eastAsia="Times New Roman" w:hAnsi="Times New Roman" w:cs="Times New Roman"/>
-          <w:b/>
-        </w:rPr>
-      </w:pPr>
-      <w:r>
-        <w:rPr>
-          <w:rFonts w:ascii="Times New Roman" w:eastAsia="Times New Roman" w:hAnsi="Times New Roman" w:cs="Times New Roman"/>
-          <w:b/>
-        </w:rPr>
-        <w:t xml:space="preserve"> </w:t>
-      </w:r>
-    </w:p>
-    <w:p>
-      <w:pPr>
-        <w:shd w:val="clear" w:color="auto" w:fill="FFFFFF"/>
-        <w:rPr>
-          <w:rFonts w:ascii="Times New Roman" w:eastAsia="Times New Roman" w:hAnsi="Times New Roman" w:cs="Times New Roman"/>
+        <w:spacing w:before="100"/>
+        <w:rPr>
+          <w:rFonts w:ascii="Times New Roman" w:eastAsia="Times New Roman" w:hAnsi="Times New Roman" w:cs="Times New Roman"/>
+          <w:b/>
         </w:rPr>
       </w:pPr>
       <w:r>

</xml_diff>

<commit_message>
updated hover image fonts and resume
</commit_message>
<xml_diff>
--- a/public/assets/resume/Mohmedhusain_Vaid_Resume.docx
+++ b/public/assets/resume/Mohmedhusain_Vaid_Resume.docx
@@ -669,6 +669,12 @@
           <w:rFonts w:ascii="Times New Roman" w:eastAsia="Times New Roman" w:hAnsi="Times New Roman" w:cs="Times New Roman"/>
         </w:rPr>
         <w:t>Computer Science fundamentals in data structures, algorithm design, problem-solving, and complexity analysis</w:t>
+      </w:r>
+      <w:r>
+        <w:rPr>
+          <w:rFonts w:ascii="Times New Roman" w:eastAsia="Times New Roman" w:hAnsi="Times New Roman" w:cs="Times New Roman"/>
+        </w:rPr>
+        <w:t>, stacks, heap</w:t>
       </w:r>
     </w:p>
     <w:p>
@@ -1481,7 +1487,7 @@
         <w:rPr>
           <w:rFonts w:ascii="Times New Roman" w:eastAsia="Times New Roman" w:hAnsi="Times New Roman" w:cs="Times New Roman"/>
         </w:rPr>
-        <w:t xml:space="preserve">JavaScript, PHP, </w:t>
+        <w:t xml:space="preserve">JavaScript, </w:t>
       </w:r>
       <w:r>
         <w:rPr>

</xml_diff>